<commit_message>
Review đề cương lần
</commit_message>
<xml_diff>
--- a/06. Trương Hồng Nga/TruongThiHongNga_Đề cương.docx
+++ b/06. Trương Hồng Nga/TruongThiHongNga_Đề cương.docx
@@ -1,6 +1,6 @@
 
 <file path=word/document.xml><?xml version="1.0" encoding="utf-8"?>
-<w:document xmlns:wpc="http://schemas.microsoft.com/office/word/2010/wordprocessingCanvas" xmlns:cx="http://schemas.microsoft.com/office/drawing/2014/chartex" xmlns:mc="http://schemas.openxmlformats.org/markup-compatibility/2006" xmlns:o="urn:schemas-microsoft-com:office:office" xmlns:r="http://schemas.openxmlformats.org/officeDocument/2006/relationships" xmlns:m="http://schemas.openxmlformats.org/officeDocument/2006/math" xmlns:v="urn:schemas-microsoft-com:vml" xmlns:wp14="http://schemas.microsoft.com/office/word/2010/wordprocessingDrawing" xmlns:wp="http://schemas.openxmlformats.org/drawingml/2006/wordprocessingDrawing" xmlns:w10="urn:schemas-microsoft-com:office:word" xmlns:w="http://schemas.openxmlformats.org/wordprocessingml/2006/main" xmlns:w14="http://schemas.microsoft.com/office/word/2010/wordml" xmlns:w15="http://schemas.microsoft.com/office/word/2012/wordml" xmlns:w16se="http://schemas.microsoft.com/office/word/2015/wordml/symex" xmlns:wpg="http://schemas.microsoft.com/office/word/2010/wordprocessingGroup" xmlns:wpi="http://schemas.microsoft.com/office/word/2010/wordprocessingInk" xmlns:wne="http://schemas.microsoft.com/office/word/2006/wordml" xmlns:wps="http://schemas.microsoft.com/office/word/2010/wordprocessingShape" mc:Ignorable="w14 w15 w16se wp14">
+<w:document xmlns:wpc="http://schemas.microsoft.com/office/word/2010/wordprocessingCanvas" xmlns:cx="http://schemas.microsoft.com/office/drawing/2014/chartex" xmlns:cx1="http://schemas.microsoft.com/office/drawing/2015/9/8/chartex" xmlns:cx2="http://schemas.microsoft.com/office/drawing/2015/10/21/chartex" xmlns:cx3="http://schemas.microsoft.com/office/drawing/2016/5/9/chartex" xmlns:cx4="http://schemas.microsoft.com/office/drawing/2016/5/10/chartex" xmlns:cx5="http://schemas.microsoft.com/office/drawing/2016/5/11/chartex" xmlns:cx6="http://schemas.microsoft.com/office/drawing/2016/5/12/chartex" xmlns:cx7="http://schemas.microsoft.com/office/drawing/2016/5/13/chartex" xmlns:cx8="http://schemas.microsoft.com/office/drawing/2016/5/14/chartex" xmlns:mc="http://schemas.openxmlformats.org/markup-compatibility/2006" xmlns:aink="http://schemas.microsoft.com/office/drawing/2016/ink" xmlns:am3d="http://schemas.microsoft.com/office/drawing/2017/model3d" xmlns:o="urn:schemas-microsoft-com:office:office" xmlns:r="http://schemas.openxmlformats.org/officeDocument/2006/relationships" xmlns:m="http://schemas.openxmlformats.org/officeDocument/2006/math" xmlns:v="urn:schemas-microsoft-com:vml" xmlns:wp14="http://schemas.microsoft.com/office/word/2010/wordprocessingDrawing" xmlns:wp="http://schemas.openxmlformats.org/drawingml/2006/wordprocessingDrawing" xmlns:w10="urn:schemas-microsoft-com:office:word" xmlns:w="http://schemas.openxmlformats.org/wordprocessingml/2006/main" xmlns:w14="http://schemas.microsoft.com/office/word/2010/wordml" xmlns:w15="http://schemas.microsoft.com/office/word/2012/wordml" xmlns:w16cid="http://schemas.microsoft.com/office/word/2016/wordml/cid" xmlns:w16se="http://schemas.microsoft.com/office/word/2015/wordml/symex" xmlns:wpg="http://schemas.microsoft.com/office/word/2010/wordprocessingGroup" xmlns:wpi="http://schemas.microsoft.com/office/word/2010/wordprocessingInk" xmlns:wne="http://schemas.microsoft.com/office/word/2006/wordml" xmlns:wps="http://schemas.microsoft.com/office/word/2010/wordprocessingShape" mc:Ignorable="w14 w15 w16se w16cid wp14">
   <w:body>
     <w:p>
       <w:pPr>
@@ -309,6 +309,7 @@
           <w:b/>
           <w:sz w:val="36"/>
           <w:szCs w:val="36"/>
+          <w:highlight w:val="yellow"/>
         </w:rPr>
         <w:t>KIỂM THỬ</w:t>
       </w:r>
@@ -317,14 +318,34 @@
           <w:b/>
           <w:sz w:val="36"/>
           <w:szCs w:val="36"/>
-        </w:rPr>
-        <w:t xml:space="preserve"> TRANG WEB HỖ TRỢ SỬ DỤNG SẢN PHẨM </w:t>
+          <w:highlight w:val="yellow"/>
+        </w:rPr>
+        <w:t xml:space="preserve"> </w:t>
       </w:r>
       <w:r>
         <w:rPr>
           <w:b/>
           <w:sz w:val="36"/>
           <w:szCs w:val="36"/>
+          <w:highlight w:val="yellow"/>
+        </w:rPr>
+        <w:t>HỆ THỐNG</w:t>
+      </w:r>
+      <w:r>
+        <w:rPr>
+          <w:b/>
+          <w:sz w:val="36"/>
+          <w:szCs w:val="36"/>
+          <w:highlight w:val="yellow"/>
+        </w:rPr>
+        <w:t xml:space="preserve"> </w:t>
+      </w:r>
+      <w:r>
+        <w:rPr>
+          <w:b/>
+          <w:sz w:val="36"/>
+          <w:szCs w:val="36"/>
+          <w:highlight w:val="yellow"/>
         </w:rPr>
         <w:t>QUẢN LÝ LIÊN LẠC PROACTIVE OUTREACH MANAGER</w:t>
       </w:r>
@@ -332,8 +353,29 @@
       <w:r>
         <w:rPr>
           <w:rStyle w:val="CommentReference"/>
+          <w:highlight w:val="yellow"/>
         </w:rPr>
         <w:commentReference w:id="1"/>
+      </w:r>
+      <w:r>
+        <w:rPr>
+          <w:b/>
+          <w:sz w:val="36"/>
+          <w:szCs w:val="36"/>
+          <w:highlight w:val="yellow"/>
+          <w:lang w:val="de-DE"/>
+        </w:rPr>
+        <w:t xml:space="preserve"> </w:t>
+      </w:r>
+      <w:r>
+        <w:rPr>
+          <w:b/>
+          <w:sz w:val="36"/>
+          <w:szCs w:val="36"/>
+          <w:highlight w:val="yellow"/>
+          <w:lang w:val="de-DE"/>
+        </w:rPr>
+        <w:t>– PHÂN HỆ HỖ TRỢ NGƯỜI DÙNG</w:t>
       </w:r>
       <w:r>
         <w:rPr>
@@ -342,7 +384,7 @@
           <w:szCs w:val="36"/>
           <w:lang w:val="de-DE"/>
         </w:rPr>
-        <w:t xml:space="preserve">  </w:t>
+        <w:t xml:space="preserve"> </w:t>
       </w:r>
       <w:r>
         <w:rPr>
@@ -541,8 +583,8 @@
           <w:lang w:val="de-DE"/>
         </w:rPr>
         <w:sectPr>
-          <w:footerReference w:type="default" r:id="rId11"/>
-          <w:footerReference w:type="first" r:id="rId12"/>
+          <w:footerReference w:type="default" r:id="rId12"/>
+          <w:footerReference w:type="first" r:id="rId13"/>
           <w:type w:val="oddPage"/>
           <w:pgSz w:w="11907" w:h="16840" w:code="9"/>
           <w:pgMar w:top="1418" w:right="1134" w:bottom="1418" w:left="1985" w:header="862" w:footer="720" w:gutter="0"/>
@@ -1757,7 +1799,7 @@
           <w:szCs w:val="26"/>
         </w:rPr>
         <w:sectPr>
-          <w:footerReference w:type="default" r:id="rId13"/>
+          <w:footerReference w:type="default" r:id="rId14"/>
           <w:pgSz w:w="11907" w:h="16840" w:code="9"/>
           <w:pgMar w:top="1418" w:right="1134" w:bottom="1418" w:left="1985" w:header="862" w:footer="720" w:gutter="0"/>
           <w:pgNumType w:fmt="lowerRoman" w:start="1"/>
@@ -2263,10 +2305,24 @@
     <w:p>
       <w:pPr>
         <w:pStyle w:val="Heading1"/>
+        <w:rPr>
+          <w:color w:val="FF0000"/>
+        </w:rPr>
       </w:pPr>
       <w:bookmarkStart w:id="16" w:name="_Toc61358855"/>
       <w:r>
+        <w:rPr>
+          <w:color w:val="FF0000"/>
+        </w:rPr>
         <w:lastRenderedPageBreak/>
+        <w:t>Cấu trúc báo cáo cần chia thành các chương mục rõ ràng. Mỗi chương bắt đầu ở 1 trang mới.</w:t>
+      </w:r>
+    </w:p>
+    <w:p>
+      <w:pPr>
+        <w:pStyle w:val="Heading1"/>
+      </w:pPr>
+      <w:r>
         <w:t>GIỚI THIỆU CÔNG TY</w:t>
       </w:r>
       <w:bookmarkEnd w:id="16"/>
@@ -2275,6 +2331,11 @@
       </w:r>
     </w:p>
     <w:p>
+      <w:pPr>
+        <w:pStyle w:val="Paragraph"/>
+      </w:pPr>
+    </w:p>
+    <w:p>
       <w:r>
         <w:t xml:space="preserve">Công ty </w:t>
       </w:r>
@@ -2380,7 +2441,7 @@
       <w:r>
         <w:t xml:space="preserve">(Nguồn: </w:t>
       </w:r>
-      <w:hyperlink r:id="rId14" w:history="1">
+      <w:hyperlink r:id="rId15" w:history="1">
         <w:r>
           <w:rPr>
             <w:rStyle w:val="Hyperlink"/>
@@ -2394,10 +2455,30 @@
     </w:p>
     <w:p>
       <w:pPr>
+        <w:overflowPunct/>
+        <w:autoSpaceDE/>
+        <w:autoSpaceDN/>
+        <w:adjustRightInd/>
+        <w:spacing w:before="0"/>
+        <w:ind w:left="0"/>
+        <w:textAlignment w:val="auto"/>
+        <w:rPr>
+          <w:b/>
+          <w:spacing w:val="20"/>
+          <w:szCs w:val="26"/>
+        </w:rPr>
+      </w:pPr>
+      <w:bookmarkStart w:id="17" w:name="_Toc61358857"/>
+      <w:r>
+        <w:br w:type="page"/>
+      </w:r>
+    </w:p>
+    <w:p>
+      <w:pPr>
         <w:pStyle w:val="Heading1"/>
       </w:pPr>
-      <w:bookmarkStart w:id="17" w:name="_Toc61358857"/>
-      <w:r>
+      <w:r>
+        <w:lastRenderedPageBreak/>
         <w:t>CƠ SỞ LÝ THUYẾT</w:t>
       </w:r>
       <w:bookmarkEnd w:id="17"/>
@@ -2564,11 +2645,30 @@
     </w:p>
     <w:p>
       <w:pPr>
+        <w:overflowPunct/>
+        <w:autoSpaceDE/>
+        <w:autoSpaceDN/>
+        <w:adjustRightInd/>
+        <w:spacing w:before="0"/>
+        <w:ind w:left="0"/>
+        <w:textAlignment w:val="auto"/>
+        <w:rPr>
+          <w:b/>
+          <w:spacing w:val="20"/>
+          <w:szCs w:val="26"/>
+        </w:rPr>
+      </w:pPr>
+      <w:bookmarkStart w:id="18" w:name="_Toc61358858"/>
+      <w:r>
+        <w:br w:type="page"/>
+      </w:r>
+    </w:p>
+    <w:p>
+      <w:pPr>
         <w:pStyle w:val="Heading1"/>
         <w:spacing w:line="360" w:lineRule="auto"/>
         <w:jc w:val="both"/>
       </w:pPr>
-      <w:bookmarkStart w:id="18" w:name="_Toc61358858"/>
       <w:r>
         <w:lastRenderedPageBreak/>
         <w:t xml:space="preserve">NGÔN NGỮ JAVA, ECIPSE VÀ BỘ </w:t>
@@ -2942,7 +3042,7 @@
         </w:rPr>
         <w:t xml:space="preserve">(Nguồn: </w:t>
       </w:r>
-      <w:hyperlink r:id="rId15" w:history="1">
+      <w:hyperlink r:id="rId16" w:history="1">
         <w:r>
           <w:rPr>
             <w:rStyle w:val="Hyperlink"/>
@@ -3003,24 +3103,24 @@
           <w:szCs w:val="26"/>
         </w:rPr>
       </w:pPr>
+      <w:r>
+        <w:rPr>
+          <w:spacing w:val="20"/>
+          <w:szCs w:val="26"/>
+        </w:rPr>
+        <w:t>Use case</w:t>
+      </w:r>
+    </w:p>
+    <w:p>
+      <w:pPr>
+        <w:pStyle w:val="Heading1"/>
+      </w:pPr>
       <w:bookmarkStart w:id="20" w:name="_GoBack"/>
-      <w:bookmarkEnd w:id="20"/>
-      <w:r>
-        <w:rPr>
-          <w:spacing w:val="20"/>
-          <w:szCs w:val="26"/>
-        </w:rPr>
-        <w:t>Use case</w:t>
-      </w:r>
-    </w:p>
-    <w:p>
-      <w:pPr>
-        <w:pStyle w:val="Heading1"/>
-      </w:pPr>
       <w:r>
         <w:t>TRIỂN KHAI</w:t>
       </w:r>
     </w:p>
+    <w:bookmarkEnd w:id="20"/>
     <w:p>
       <w:pPr>
         <w:numPr>
@@ -3257,7 +3357,7 @@
 </file>
 
 <file path=word/comments.xml><?xml version="1.0" encoding="utf-8"?>
-<w:comments xmlns:wpc="http://schemas.microsoft.com/office/word/2010/wordprocessingCanvas" xmlns:cx="http://schemas.microsoft.com/office/drawing/2014/chartex" xmlns:mc="http://schemas.openxmlformats.org/markup-compatibility/2006" xmlns:o="urn:schemas-microsoft-com:office:office" xmlns:r="http://schemas.openxmlformats.org/officeDocument/2006/relationships" xmlns:m="http://schemas.openxmlformats.org/officeDocument/2006/math" xmlns:v="urn:schemas-microsoft-com:vml" xmlns:wp14="http://schemas.microsoft.com/office/word/2010/wordprocessingDrawing" xmlns:wp="http://schemas.openxmlformats.org/drawingml/2006/wordprocessingDrawing" xmlns:w10="urn:schemas-microsoft-com:office:word" xmlns:w="http://schemas.openxmlformats.org/wordprocessingml/2006/main" xmlns:w14="http://schemas.microsoft.com/office/word/2010/wordml" xmlns:w15="http://schemas.microsoft.com/office/word/2012/wordml" xmlns:w16se="http://schemas.microsoft.com/office/word/2015/wordml/symex" xmlns:wpg="http://schemas.microsoft.com/office/word/2010/wordprocessingGroup" xmlns:wpi="http://schemas.microsoft.com/office/word/2010/wordprocessingInk" xmlns:wne="http://schemas.microsoft.com/office/word/2006/wordml" xmlns:wps="http://schemas.microsoft.com/office/word/2010/wordprocessingShape" mc:Ignorable="w14 w15 w16se wp14">
+<w:comments xmlns:wpc="http://schemas.microsoft.com/office/word/2010/wordprocessingCanvas" xmlns:cx="http://schemas.microsoft.com/office/drawing/2014/chartex" xmlns:cx1="http://schemas.microsoft.com/office/drawing/2015/9/8/chartex" xmlns:cx2="http://schemas.microsoft.com/office/drawing/2015/10/21/chartex" xmlns:cx3="http://schemas.microsoft.com/office/drawing/2016/5/9/chartex" xmlns:cx4="http://schemas.microsoft.com/office/drawing/2016/5/10/chartex" xmlns:cx5="http://schemas.microsoft.com/office/drawing/2016/5/11/chartex" xmlns:cx6="http://schemas.microsoft.com/office/drawing/2016/5/12/chartex" xmlns:cx7="http://schemas.microsoft.com/office/drawing/2016/5/13/chartex" xmlns:cx8="http://schemas.microsoft.com/office/drawing/2016/5/14/chartex" xmlns:mc="http://schemas.openxmlformats.org/markup-compatibility/2006" xmlns:aink="http://schemas.microsoft.com/office/drawing/2016/ink" xmlns:am3d="http://schemas.microsoft.com/office/drawing/2017/model3d" xmlns:o="urn:schemas-microsoft-com:office:office" xmlns:r="http://schemas.openxmlformats.org/officeDocument/2006/relationships" xmlns:m="http://schemas.openxmlformats.org/officeDocument/2006/math" xmlns:v="urn:schemas-microsoft-com:vml" xmlns:wp14="http://schemas.microsoft.com/office/word/2010/wordprocessingDrawing" xmlns:wp="http://schemas.openxmlformats.org/drawingml/2006/wordprocessingDrawing" xmlns:w10="urn:schemas-microsoft-com:office:word" xmlns:w="http://schemas.openxmlformats.org/wordprocessingml/2006/main" xmlns:w14="http://schemas.microsoft.com/office/word/2010/wordml" xmlns:w15="http://schemas.microsoft.com/office/word/2012/wordml" xmlns:w16cid="http://schemas.microsoft.com/office/word/2016/wordml/cid" xmlns:w16se="http://schemas.microsoft.com/office/word/2015/wordml/symex" xmlns:wpg="http://schemas.microsoft.com/office/word/2010/wordprocessingGroup" xmlns:wpi="http://schemas.microsoft.com/office/word/2010/wordprocessingInk" xmlns:wne="http://schemas.microsoft.com/office/word/2006/wordml" xmlns:wps="http://schemas.microsoft.com/office/word/2010/wordprocessingShape" mc:Ignorable="w14 w15 w16se w16cid wp14">
   <w:comment w:id="1" w:author="Windows User" w:date="2022-02-21T09:11:00Z" w:initials="WU">
     <w:p>
       <w:pPr>
@@ -3290,13 +3390,19 @@
 </file>
 
 <file path=word/commentsExtended.xml><?xml version="1.0" encoding="utf-8"?>
-<w15:commentsEx xmlns:wpc="http://schemas.microsoft.com/office/word/2010/wordprocessingCanvas" xmlns:cx="http://schemas.microsoft.com/office/drawing/2014/chartex" xmlns:mc="http://schemas.openxmlformats.org/markup-compatibility/2006" xmlns:o="urn:schemas-microsoft-com:office:office" xmlns:r="http://schemas.openxmlformats.org/officeDocument/2006/relationships" xmlns:m="http://schemas.openxmlformats.org/officeDocument/2006/math" xmlns:v="urn:schemas-microsoft-com:vml" xmlns:wp14="http://schemas.microsoft.com/office/word/2010/wordprocessingDrawing" xmlns:wp="http://schemas.openxmlformats.org/drawingml/2006/wordprocessingDrawing" xmlns:w10="urn:schemas-microsoft-com:office:word" xmlns:w="http://schemas.openxmlformats.org/wordprocessingml/2006/main" xmlns:w14="http://schemas.microsoft.com/office/word/2010/wordml" xmlns:w15="http://schemas.microsoft.com/office/word/2012/wordml" xmlns:w16se="http://schemas.microsoft.com/office/word/2015/wordml/symex" xmlns:wpg="http://schemas.microsoft.com/office/word/2010/wordprocessingGroup" xmlns:wpi="http://schemas.microsoft.com/office/word/2010/wordprocessingInk" xmlns:wne="http://schemas.microsoft.com/office/word/2006/wordml" xmlns:wps="http://schemas.microsoft.com/office/word/2010/wordprocessingShape" mc:Ignorable="w14 w15 w16se wp14">
-  <w15:commentEx w15:paraId="7464E0EC" w15:done="0"/>
+<w15:commentsEx xmlns:wpc="http://schemas.microsoft.com/office/word/2010/wordprocessingCanvas" xmlns:cx="http://schemas.microsoft.com/office/drawing/2014/chartex" xmlns:cx1="http://schemas.microsoft.com/office/drawing/2015/9/8/chartex" xmlns:cx2="http://schemas.microsoft.com/office/drawing/2015/10/21/chartex" xmlns:cx3="http://schemas.microsoft.com/office/drawing/2016/5/9/chartex" xmlns:cx4="http://schemas.microsoft.com/office/drawing/2016/5/10/chartex" xmlns:cx5="http://schemas.microsoft.com/office/drawing/2016/5/11/chartex" xmlns:cx6="http://schemas.microsoft.com/office/drawing/2016/5/12/chartex" xmlns:cx7="http://schemas.microsoft.com/office/drawing/2016/5/13/chartex" xmlns:cx8="http://schemas.microsoft.com/office/drawing/2016/5/14/chartex" xmlns:mc="http://schemas.openxmlformats.org/markup-compatibility/2006" xmlns:aink="http://schemas.microsoft.com/office/drawing/2016/ink" xmlns:am3d="http://schemas.microsoft.com/office/drawing/2017/model3d" xmlns:o="urn:schemas-microsoft-com:office:office" xmlns:r="http://schemas.openxmlformats.org/officeDocument/2006/relationships" xmlns:m="http://schemas.openxmlformats.org/officeDocument/2006/math" xmlns:v="urn:schemas-microsoft-com:vml" xmlns:wp14="http://schemas.microsoft.com/office/word/2010/wordprocessingDrawing" xmlns:wp="http://schemas.openxmlformats.org/drawingml/2006/wordprocessingDrawing" xmlns:w10="urn:schemas-microsoft-com:office:word" xmlns:w="http://schemas.openxmlformats.org/wordprocessingml/2006/main" xmlns:w14="http://schemas.microsoft.com/office/word/2010/wordml" xmlns:w15="http://schemas.microsoft.com/office/word/2012/wordml" xmlns:w16cid="http://schemas.microsoft.com/office/word/2016/wordml/cid" xmlns:w16se="http://schemas.microsoft.com/office/word/2015/wordml/symex" xmlns:wpg="http://schemas.microsoft.com/office/word/2010/wordprocessingGroup" xmlns:wpi="http://schemas.microsoft.com/office/word/2010/wordprocessingInk" xmlns:wne="http://schemas.microsoft.com/office/word/2006/wordml" xmlns:wps="http://schemas.microsoft.com/office/word/2010/wordprocessingShape" mc:Ignorable="w14 w15 w16se w16cid wp14">
+  <w15:commentEx w15:paraId="7464E0EC" w15:done="1"/>
 </w15:commentsEx>
 </file>
 
+<file path=word/commentsIds.xml><?xml version="1.0" encoding="utf-8"?>
+<w16cid:commentsIds xmlns:wpc="http://schemas.microsoft.com/office/word/2010/wordprocessingCanvas" xmlns:cx="http://schemas.microsoft.com/office/drawing/2014/chartex" xmlns:cx1="http://schemas.microsoft.com/office/drawing/2015/9/8/chartex" xmlns:cx2="http://schemas.microsoft.com/office/drawing/2015/10/21/chartex" xmlns:cx3="http://schemas.microsoft.com/office/drawing/2016/5/9/chartex" xmlns:cx4="http://schemas.microsoft.com/office/drawing/2016/5/10/chartex" xmlns:cx5="http://schemas.microsoft.com/office/drawing/2016/5/11/chartex" xmlns:cx6="http://schemas.microsoft.com/office/drawing/2016/5/12/chartex" xmlns:cx7="http://schemas.microsoft.com/office/drawing/2016/5/13/chartex" xmlns:cx8="http://schemas.microsoft.com/office/drawing/2016/5/14/chartex" xmlns:mc="http://schemas.openxmlformats.org/markup-compatibility/2006" xmlns:aink="http://schemas.microsoft.com/office/drawing/2016/ink" xmlns:am3d="http://schemas.microsoft.com/office/drawing/2017/model3d" xmlns:o="urn:schemas-microsoft-com:office:office" xmlns:r="http://schemas.openxmlformats.org/officeDocument/2006/relationships" xmlns:m="http://schemas.openxmlformats.org/officeDocument/2006/math" xmlns:v="urn:schemas-microsoft-com:vml" xmlns:wp14="http://schemas.microsoft.com/office/word/2010/wordprocessingDrawing" xmlns:wp="http://schemas.openxmlformats.org/drawingml/2006/wordprocessingDrawing" xmlns:w10="urn:schemas-microsoft-com:office:word" xmlns:w="http://schemas.openxmlformats.org/wordprocessingml/2006/main" xmlns:w14="http://schemas.microsoft.com/office/word/2010/wordml" xmlns:w15="http://schemas.microsoft.com/office/word/2012/wordml" xmlns:w16cid="http://schemas.microsoft.com/office/word/2016/wordml/cid" xmlns:w16se="http://schemas.microsoft.com/office/word/2015/wordml/symex" xmlns:wpg="http://schemas.microsoft.com/office/word/2010/wordprocessingGroup" xmlns:wpi="http://schemas.microsoft.com/office/word/2010/wordprocessingInk" xmlns:wne="http://schemas.microsoft.com/office/word/2006/wordml" xmlns:wps="http://schemas.microsoft.com/office/word/2010/wordprocessingShape" mc:Ignorable="w14 w15 w16se w16cid wp14">
+  <w16cid:commentId w16cid:paraId="7464E0EC" w16cid:durableId="25C1B5D6"/>
+</w16cid:commentsIds>
+</file>
+
 <file path=word/endnotes.xml><?xml version="1.0" encoding="utf-8"?>
-<w:endnotes xmlns:wpc="http://schemas.microsoft.com/office/word/2010/wordprocessingCanvas" xmlns:cx="http://schemas.microsoft.com/office/drawing/2014/chartex" xmlns:mc="http://schemas.openxmlformats.org/markup-compatibility/2006" xmlns:o="urn:schemas-microsoft-com:office:office" xmlns:r="http://schemas.openxmlformats.org/officeDocument/2006/relationships" xmlns:m="http://schemas.openxmlformats.org/officeDocument/2006/math" xmlns:v="urn:schemas-microsoft-com:vml" xmlns:wp14="http://schemas.microsoft.com/office/word/2010/wordprocessingDrawing" xmlns:wp="http://schemas.openxmlformats.org/drawingml/2006/wordprocessingDrawing" xmlns:w10="urn:schemas-microsoft-com:office:word" xmlns:w="http://schemas.openxmlformats.org/wordprocessingml/2006/main" xmlns:w14="http://schemas.microsoft.com/office/word/2010/wordml" xmlns:w15="http://schemas.microsoft.com/office/word/2012/wordml" xmlns:w16se="http://schemas.microsoft.com/office/word/2015/wordml/symex" xmlns:wpg="http://schemas.microsoft.com/office/word/2010/wordprocessingGroup" xmlns:wpi="http://schemas.microsoft.com/office/word/2010/wordprocessingInk" xmlns:wne="http://schemas.microsoft.com/office/word/2006/wordml" xmlns:wps="http://schemas.microsoft.com/office/word/2010/wordprocessingShape" mc:Ignorable="w14 w15 w16se wp14">
+<w:endnotes xmlns:wpc="http://schemas.microsoft.com/office/word/2010/wordprocessingCanvas" xmlns:cx="http://schemas.microsoft.com/office/drawing/2014/chartex" xmlns:cx1="http://schemas.microsoft.com/office/drawing/2015/9/8/chartex" xmlns:cx2="http://schemas.microsoft.com/office/drawing/2015/10/21/chartex" xmlns:cx3="http://schemas.microsoft.com/office/drawing/2016/5/9/chartex" xmlns:cx4="http://schemas.microsoft.com/office/drawing/2016/5/10/chartex" xmlns:cx5="http://schemas.microsoft.com/office/drawing/2016/5/11/chartex" xmlns:cx6="http://schemas.microsoft.com/office/drawing/2016/5/12/chartex" xmlns:cx7="http://schemas.microsoft.com/office/drawing/2016/5/13/chartex" xmlns:cx8="http://schemas.microsoft.com/office/drawing/2016/5/14/chartex" xmlns:mc="http://schemas.openxmlformats.org/markup-compatibility/2006" xmlns:aink="http://schemas.microsoft.com/office/drawing/2016/ink" xmlns:am3d="http://schemas.microsoft.com/office/drawing/2017/model3d" xmlns:o="urn:schemas-microsoft-com:office:office" xmlns:r="http://schemas.openxmlformats.org/officeDocument/2006/relationships" xmlns:m="http://schemas.openxmlformats.org/officeDocument/2006/math" xmlns:v="urn:schemas-microsoft-com:vml" xmlns:wp14="http://schemas.microsoft.com/office/word/2010/wordprocessingDrawing" xmlns:wp="http://schemas.openxmlformats.org/drawingml/2006/wordprocessingDrawing" xmlns:w10="urn:schemas-microsoft-com:office:word" xmlns:w="http://schemas.openxmlformats.org/wordprocessingml/2006/main" xmlns:w14="http://schemas.microsoft.com/office/word/2010/wordml" xmlns:w15="http://schemas.microsoft.com/office/word/2012/wordml" xmlns:w16cid="http://schemas.microsoft.com/office/word/2016/wordml/cid" xmlns:w16se="http://schemas.microsoft.com/office/word/2015/wordml/symex" xmlns:wpg="http://schemas.microsoft.com/office/word/2010/wordprocessingGroup" xmlns:wpi="http://schemas.microsoft.com/office/word/2010/wordprocessingInk" xmlns:wne="http://schemas.microsoft.com/office/word/2006/wordml" xmlns:wps="http://schemas.microsoft.com/office/word/2010/wordprocessingShape" mc:Ignorable="w14 w15 w16se w16cid wp14">
   <w:endnote w:type="separator" w:id="-1">
     <w:p>
       <w:r>
@@ -3319,7 +3425,7 @@
 </file>
 
 <file path=word/footer1.xml><?xml version="1.0" encoding="utf-8"?>
-<w:ftr xmlns:wpc="http://schemas.microsoft.com/office/word/2010/wordprocessingCanvas" xmlns:cx="http://schemas.microsoft.com/office/drawing/2014/chartex" xmlns:mc="http://schemas.openxmlformats.org/markup-compatibility/2006" xmlns:o="urn:schemas-microsoft-com:office:office" xmlns:r="http://schemas.openxmlformats.org/officeDocument/2006/relationships" xmlns:m="http://schemas.openxmlformats.org/officeDocument/2006/math" xmlns:v="urn:schemas-microsoft-com:vml" xmlns:wp14="http://schemas.microsoft.com/office/word/2010/wordprocessingDrawing" xmlns:wp="http://schemas.openxmlformats.org/drawingml/2006/wordprocessingDrawing" xmlns:w10="urn:schemas-microsoft-com:office:word" xmlns:w="http://schemas.openxmlformats.org/wordprocessingml/2006/main" xmlns:w14="http://schemas.microsoft.com/office/word/2010/wordml" xmlns:w15="http://schemas.microsoft.com/office/word/2012/wordml" xmlns:w16se="http://schemas.microsoft.com/office/word/2015/wordml/symex" xmlns:wpg="http://schemas.microsoft.com/office/word/2010/wordprocessingGroup" xmlns:wpi="http://schemas.microsoft.com/office/word/2010/wordprocessingInk" xmlns:wne="http://schemas.microsoft.com/office/word/2006/wordml" xmlns:wps="http://schemas.microsoft.com/office/word/2010/wordprocessingShape" mc:Ignorable="w14 w15 w16se wp14">
+<w:ftr xmlns:wpc="http://schemas.microsoft.com/office/word/2010/wordprocessingCanvas" xmlns:cx="http://schemas.microsoft.com/office/drawing/2014/chartex" xmlns:cx1="http://schemas.microsoft.com/office/drawing/2015/9/8/chartex" xmlns:cx2="http://schemas.microsoft.com/office/drawing/2015/10/21/chartex" xmlns:cx3="http://schemas.microsoft.com/office/drawing/2016/5/9/chartex" xmlns:cx4="http://schemas.microsoft.com/office/drawing/2016/5/10/chartex" xmlns:cx5="http://schemas.microsoft.com/office/drawing/2016/5/11/chartex" xmlns:cx6="http://schemas.microsoft.com/office/drawing/2016/5/12/chartex" xmlns:cx7="http://schemas.microsoft.com/office/drawing/2016/5/13/chartex" xmlns:cx8="http://schemas.microsoft.com/office/drawing/2016/5/14/chartex" xmlns:mc="http://schemas.openxmlformats.org/markup-compatibility/2006" xmlns:aink="http://schemas.microsoft.com/office/drawing/2016/ink" xmlns:am3d="http://schemas.microsoft.com/office/drawing/2017/model3d" xmlns:o="urn:schemas-microsoft-com:office:office" xmlns:r="http://schemas.openxmlformats.org/officeDocument/2006/relationships" xmlns:m="http://schemas.openxmlformats.org/officeDocument/2006/math" xmlns:v="urn:schemas-microsoft-com:vml" xmlns:wp14="http://schemas.microsoft.com/office/word/2010/wordprocessingDrawing" xmlns:wp="http://schemas.openxmlformats.org/drawingml/2006/wordprocessingDrawing" xmlns:w10="urn:schemas-microsoft-com:office:word" xmlns:w="http://schemas.openxmlformats.org/wordprocessingml/2006/main" xmlns:w14="http://schemas.microsoft.com/office/word/2010/wordml" xmlns:w15="http://schemas.microsoft.com/office/word/2012/wordml" xmlns:w16cid="http://schemas.microsoft.com/office/word/2016/wordml/cid" xmlns:w16se="http://schemas.microsoft.com/office/word/2015/wordml/symex" xmlns:wpg="http://schemas.microsoft.com/office/word/2010/wordprocessingGroup" xmlns:wpi="http://schemas.microsoft.com/office/word/2010/wordprocessingInk" xmlns:wne="http://schemas.microsoft.com/office/word/2006/wordml" xmlns:wps="http://schemas.microsoft.com/office/word/2010/wordprocessingShape" mc:Ignorable="w14 w15 w16se w16cid wp14">
   <w:p>
     <w:pPr>
       <w:pStyle w:val="Footer"/>
@@ -3334,7 +3440,7 @@
 </file>
 
 <file path=word/footer2.xml><?xml version="1.0" encoding="utf-8"?>
-<w:ftr xmlns:wpc="http://schemas.microsoft.com/office/word/2010/wordprocessingCanvas" xmlns:cx="http://schemas.microsoft.com/office/drawing/2014/chartex" xmlns:mc="http://schemas.openxmlformats.org/markup-compatibility/2006" xmlns:o="urn:schemas-microsoft-com:office:office" xmlns:r="http://schemas.openxmlformats.org/officeDocument/2006/relationships" xmlns:m="http://schemas.openxmlformats.org/officeDocument/2006/math" xmlns:v="urn:schemas-microsoft-com:vml" xmlns:wp14="http://schemas.microsoft.com/office/word/2010/wordprocessingDrawing" xmlns:wp="http://schemas.openxmlformats.org/drawingml/2006/wordprocessingDrawing" xmlns:w10="urn:schemas-microsoft-com:office:word" xmlns:w="http://schemas.openxmlformats.org/wordprocessingml/2006/main" xmlns:w14="http://schemas.microsoft.com/office/word/2010/wordml" xmlns:w15="http://schemas.microsoft.com/office/word/2012/wordml" xmlns:w16se="http://schemas.microsoft.com/office/word/2015/wordml/symex" xmlns:wpg="http://schemas.microsoft.com/office/word/2010/wordprocessingGroup" xmlns:wpi="http://schemas.microsoft.com/office/word/2010/wordprocessingInk" xmlns:wne="http://schemas.microsoft.com/office/word/2006/wordml" xmlns:wps="http://schemas.microsoft.com/office/word/2010/wordprocessingShape" mc:Ignorable="w14 w15 w16se wp14">
+<w:ftr xmlns:wpc="http://schemas.microsoft.com/office/word/2010/wordprocessingCanvas" xmlns:cx="http://schemas.microsoft.com/office/drawing/2014/chartex" xmlns:cx1="http://schemas.microsoft.com/office/drawing/2015/9/8/chartex" xmlns:cx2="http://schemas.microsoft.com/office/drawing/2015/10/21/chartex" xmlns:cx3="http://schemas.microsoft.com/office/drawing/2016/5/9/chartex" xmlns:cx4="http://schemas.microsoft.com/office/drawing/2016/5/10/chartex" xmlns:cx5="http://schemas.microsoft.com/office/drawing/2016/5/11/chartex" xmlns:cx6="http://schemas.microsoft.com/office/drawing/2016/5/12/chartex" xmlns:cx7="http://schemas.microsoft.com/office/drawing/2016/5/13/chartex" xmlns:cx8="http://schemas.microsoft.com/office/drawing/2016/5/14/chartex" xmlns:mc="http://schemas.openxmlformats.org/markup-compatibility/2006" xmlns:aink="http://schemas.microsoft.com/office/drawing/2016/ink" xmlns:am3d="http://schemas.microsoft.com/office/drawing/2017/model3d" xmlns:o="urn:schemas-microsoft-com:office:office" xmlns:r="http://schemas.openxmlformats.org/officeDocument/2006/relationships" xmlns:m="http://schemas.openxmlformats.org/officeDocument/2006/math" xmlns:v="urn:schemas-microsoft-com:vml" xmlns:wp14="http://schemas.microsoft.com/office/word/2010/wordprocessingDrawing" xmlns:wp="http://schemas.openxmlformats.org/drawingml/2006/wordprocessingDrawing" xmlns:w10="urn:schemas-microsoft-com:office:word" xmlns:w="http://schemas.openxmlformats.org/wordprocessingml/2006/main" xmlns:w14="http://schemas.microsoft.com/office/word/2010/wordml" xmlns:w15="http://schemas.microsoft.com/office/word/2012/wordml" xmlns:w16cid="http://schemas.microsoft.com/office/word/2016/wordml/cid" xmlns:w16se="http://schemas.microsoft.com/office/word/2015/wordml/symex" xmlns:wpg="http://schemas.microsoft.com/office/word/2010/wordprocessingGroup" xmlns:wpi="http://schemas.microsoft.com/office/word/2010/wordprocessingInk" xmlns:wne="http://schemas.microsoft.com/office/word/2006/wordml" xmlns:wps="http://schemas.microsoft.com/office/word/2010/wordprocessingShape" mc:Ignorable="w14 w15 w16se w16cid wp14">
   <w:p>
     <w:pPr>
       <w:pStyle w:val="Footer"/>
@@ -3379,7 +3485,7 @@
 </file>
 
 <file path=word/footer3.xml><?xml version="1.0" encoding="utf-8"?>
-<w:ftr xmlns:wpc="http://schemas.microsoft.com/office/word/2010/wordprocessingCanvas" xmlns:cx="http://schemas.microsoft.com/office/drawing/2014/chartex" xmlns:mc="http://schemas.openxmlformats.org/markup-compatibility/2006" xmlns:o="urn:schemas-microsoft-com:office:office" xmlns:r="http://schemas.openxmlformats.org/officeDocument/2006/relationships" xmlns:m="http://schemas.openxmlformats.org/officeDocument/2006/math" xmlns:v="urn:schemas-microsoft-com:vml" xmlns:wp14="http://schemas.microsoft.com/office/word/2010/wordprocessingDrawing" xmlns:wp="http://schemas.openxmlformats.org/drawingml/2006/wordprocessingDrawing" xmlns:w10="urn:schemas-microsoft-com:office:word" xmlns:w="http://schemas.openxmlformats.org/wordprocessingml/2006/main" xmlns:w14="http://schemas.microsoft.com/office/word/2010/wordml" xmlns:w15="http://schemas.microsoft.com/office/word/2012/wordml" xmlns:w16se="http://schemas.microsoft.com/office/word/2015/wordml/symex" xmlns:wpg="http://schemas.microsoft.com/office/word/2010/wordprocessingGroup" xmlns:wpi="http://schemas.microsoft.com/office/word/2010/wordprocessingInk" xmlns:wne="http://schemas.microsoft.com/office/word/2006/wordml" xmlns:wps="http://schemas.microsoft.com/office/word/2010/wordprocessingShape" mc:Ignorable="w14 w15 w16se wp14">
+<w:ftr xmlns:wpc="http://schemas.microsoft.com/office/word/2010/wordprocessingCanvas" xmlns:cx="http://schemas.microsoft.com/office/drawing/2014/chartex" xmlns:cx1="http://schemas.microsoft.com/office/drawing/2015/9/8/chartex" xmlns:cx2="http://schemas.microsoft.com/office/drawing/2015/10/21/chartex" xmlns:cx3="http://schemas.microsoft.com/office/drawing/2016/5/9/chartex" xmlns:cx4="http://schemas.microsoft.com/office/drawing/2016/5/10/chartex" xmlns:cx5="http://schemas.microsoft.com/office/drawing/2016/5/11/chartex" xmlns:cx6="http://schemas.microsoft.com/office/drawing/2016/5/12/chartex" xmlns:cx7="http://schemas.microsoft.com/office/drawing/2016/5/13/chartex" xmlns:cx8="http://schemas.microsoft.com/office/drawing/2016/5/14/chartex" xmlns:mc="http://schemas.openxmlformats.org/markup-compatibility/2006" xmlns:aink="http://schemas.microsoft.com/office/drawing/2016/ink" xmlns:am3d="http://schemas.microsoft.com/office/drawing/2017/model3d" xmlns:o="urn:schemas-microsoft-com:office:office" xmlns:r="http://schemas.openxmlformats.org/officeDocument/2006/relationships" xmlns:m="http://schemas.openxmlformats.org/officeDocument/2006/math" xmlns:v="urn:schemas-microsoft-com:vml" xmlns:wp14="http://schemas.microsoft.com/office/word/2010/wordprocessingDrawing" xmlns:wp="http://schemas.openxmlformats.org/drawingml/2006/wordprocessingDrawing" xmlns:w10="urn:schemas-microsoft-com:office:word" xmlns:w="http://schemas.openxmlformats.org/wordprocessingml/2006/main" xmlns:w14="http://schemas.microsoft.com/office/word/2010/wordml" xmlns:w15="http://schemas.microsoft.com/office/word/2012/wordml" xmlns:w16cid="http://schemas.microsoft.com/office/word/2016/wordml/cid" xmlns:w16se="http://schemas.microsoft.com/office/word/2015/wordml/symex" xmlns:wpg="http://schemas.microsoft.com/office/word/2010/wordprocessingGroup" xmlns:wpi="http://schemas.microsoft.com/office/word/2010/wordprocessingInk" xmlns:wne="http://schemas.microsoft.com/office/word/2006/wordml" xmlns:wps="http://schemas.microsoft.com/office/word/2010/wordprocessingShape" mc:Ignorable="w14 w15 w16se w16cid wp14">
   <w:sdt>
     <w:sdtPr>
       <w:id w:val="-1624762578"/>
@@ -3432,7 +3538,7 @@
 </file>
 
 <file path=word/footnotes.xml><?xml version="1.0" encoding="utf-8"?>
-<w:footnotes xmlns:wpc="http://schemas.microsoft.com/office/word/2010/wordprocessingCanvas" xmlns:cx="http://schemas.microsoft.com/office/drawing/2014/chartex" xmlns:mc="http://schemas.openxmlformats.org/markup-compatibility/2006" xmlns:o="urn:schemas-microsoft-com:office:office" xmlns:r="http://schemas.openxmlformats.org/officeDocument/2006/relationships" xmlns:m="http://schemas.openxmlformats.org/officeDocument/2006/math" xmlns:v="urn:schemas-microsoft-com:vml" xmlns:wp14="http://schemas.microsoft.com/office/word/2010/wordprocessingDrawing" xmlns:wp="http://schemas.openxmlformats.org/drawingml/2006/wordprocessingDrawing" xmlns:w10="urn:schemas-microsoft-com:office:word" xmlns:w="http://schemas.openxmlformats.org/wordprocessingml/2006/main" xmlns:w14="http://schemas.microsoft.com/office/word/2010/wordml" xmlns:w15="http://schemas.microsoft.com/office/word/2012/wordml" xmlns:w16se="http://schemas.microsoft.com/office/word/2015/wordml/symex" xmlns:wpg="http://schemas.microsoft.com/office/word/2010/wordprocessingGroup" xmlns:wpi="http://schemas.microsoft.com/office/word/2010/wordprocessingInk" xmlns:wne="http://schemas.microsoft.com/office/word/2006/wordml" xmlns:wps="http://schemas.microsoft.com/office/word/2010/wordprocessingShape" mc:Ignorable="w14 w15 w16se wp14">
+<w:footnotes xmlns:wpc="http://schemas.microsoft.com/office/word/2010/wordprocessingCanvas" xmlns:cx="http://schemas.microsoft.com/office/drawing/2014/chartex" xmlns:cx1="http://schemas.microsoft.com/office/drawing/2015/9/8/chartex" xmlns:cx2="http://schemas.microsoft.com/office/drawing/2015/10/21/chartex" xmlns:cx3="http://schemas.microsoft.com/office/drawing/2016/5/9/chartex" xmlns:cx4="http://schemas.microsoft.com/office/drawing/2016/5/10/chartex" xmlns:cx5="http://schemas.microsoft.com/office/drawing/2016/5/11/chartex" xmlns:cx6="http://schemas.microsoft.com/office/drawing/2016/5/12/chartex" xmlns:cx7="http://schemas.microsoft.com/office/drawing/2016/5/13/chartex" xmlns:cx8="http://schemas.microsoft.com/office/drawing/2016/5/14/chartex" xmlns:mc="http://schemas.openxmlformats.org/markup-compatibility/2006" xmlns:aink="http://schemas.microsoft.com/office/drawing/2016/ink" xmlns:am3d="http://schemas.microsoft.com/office/drawing/2017/model3d" xmlns:o="urn:schemas-microsoft-com:office:office" xmlns:r="http://schemas.openxmlformats.org/officeDocument/2006/relationships" xmlns:m="http://schemas.openxmlformats.org/officeDocument/2006/math" xmlns:v="urn:schemas-microsoft-com:vml" xmlns:wp14="http://schemas.microsoft.com/office/word/2010/wordprocessingDrawing" xmlns:wp="http://schemas.openxmlformats.org/drawingml/2006/wordprocessingDrawing" xmlns:w10="urn:schemas-microsoft-com:office:word" xmlns:w="http://schemas.openxmlformats.org/wordprocessingml/2006/main" xmlns:w14="http://schemas.microsoft.com/office/word/2010/wordml" xmlns:w15="http://schemas.microsoft.com/office/word/2012/wordml" xmlns:w16cid="http://schemas.microsoft.com/office/word/2016/wordml/cid" xmlns:w16se="http://schemas.microsoft.com/office/word/2015/wordml/symex" xmlns:wpg="http://schemas.microsoft.com/office/word/2010/wordprocessingGroup" xmlns:wpi="http://schemas.microsoft.com/office/word/2010/wordprocessingInk" xmlns:wne="http://schemas.microsoft.com/office/word/2006/wordml" xmlns:wps="http://schemas.microsoft.com/office/word/2010/wordprocessingShape" mc:Ignorable="w14 w15 w16se w16cid wp14">
   <w:footnote w:type="separator" w:id="-1">
     <w:p>
       <w:r>
@@ -3455,7 +3561,7 @@
 </file>
 
 <file path=word/numbering.xml><?xml version="1.0" encoding="utf-8"?>
-<w:numbering xmlns:wpc="http://schemas.microsoft.com/office/word/2010/wordprocessingCanvas" xmlns:cx="http://schemas.microsoft.com/office/drawing/2014/chartex" xmlns:mc="http://schemas.openxmlformats.org/markup-compatibility/2006" xmlns:o="urn:schemas-microsoft-com:office:office" xmlns:r="http://schemas.openxmlformats.org/officeDocument/2006/relationships" xmlns:m="http://schemas.openxmlformats.org/officeDocument/2006/math" xmlns:v="urn:schemas-microsoft-com:vml" xmlns:wp14="http://schemas.microsoft.com/office/word/2010/wordprocessingDrawing" xmlns:wp="http://schemas.openxmlformats.org/drawingml/2006/wordprocessingDrawing" xmlns:w10="urn:schemas-microsoft-com:office:word" xmlns:w="http://schemas.openxmlformats.org/wordprocessingml/2006/main" xmlns:w14="http://schemas.microsoft.com/office/word/2010/wordml" xmlns:w15="http://schemas.microsoft.com/office/word/2012/wordml" xmlns:w16se="http://schemas.microsoft.com/office/word/2015/wordml/symex" xmlns:wpg="http://schemas.microsoft.com/office/word/2010/wordprocessingGroup" xmlns:wpi="http://schemas.microsoft.com/office/word/2010/wordprocessingInk" xmlns:wne="http://schemas.microsoft.com/office/word/2006/wordml" xmlns:wps="http://schemas.microsoft.com/office/word/2010/wordprocessingShape" mc:Ignorable="w14 w15 w16se wp14">
+<w:numbering xmlns:wpc="http://schemas.microsoft.com/office/word/2010/wordprocessingCanvas" xmlns:cx="http://schemas.microsoft.com/office/drawing/2014/chartex" xmlns:cx1="http://schemas.microsoft.com/office/drawing/2015/9/8/chartex" xmlns:cx2="http://schemas.microsoft.com/office/drawing/2015/10/21/chartex" xmlns:cx3="http://schemas.microsoft.com/office/drawing/2016/5/9/chartex" xmlns:cx4="http://schemas.microsoft.com/office/drawing/2016/5/10/chartex" xmlns:cx5="http://schemas.microsoft.com/office/drawing/2016/5/11/chartex" xmlns:cx6="http://schemas.microsoft.com/office/drawing/2016/5/12/chartex" xmlns:cx7="http://schemas.microsoft.com/office/drawing/2016/5/13/chartex" xmlns:cx8="http://schemas.microsoft.com/office/drawing/2016/5/14/chartex" xmlns:mc="http://schemas.openxmlformats.org/markup-compatibility/2006" xmlns:aink="http://schemas.microsoft.com/office/drawing/2016/ink" xmlns:am3d="http://schemas.microsoft.com/office/drawing/2017/model3d" xmlns:o="urn:schemas-microsoft-com:office:office" xmlns:r="http://schemas.openxmlformats.org/officeDocument/2006/relationships" xmlns:m="http://schemas.openxmlformats.org/officeDocument/2006/math" xmlns:v="urn:schemas-microsoft-com:vml" xmlns:wp14="http://schemas.microsoft.com/office/word/2010/wordprocessingDrawing" xmlns:wp="http://schemas.openxmlformats.org/drawingml/2006/wordprocessingDrawing" xmlns:w10="urn:schemas-microsoft-com:office:word" xmlns:w="http://schemas.openxmlformats.org/wordprocessingml/2006/main" xmlns:w14="http://schemas.microsoft.com/office/word/2010/wordml" xmlns:w15="http://schemas.microsoft.com/office/word/2012/wordml" xmlns:w16cid="http://schemas.microsoft.com/office/word/2016/wordml/cid" xmlns:w16se="http://schemas.microsoft.com/office/word/2015/wordml/symex" xmlns:wpg="http://schemas.microsoft.com/office/word/2010/wordprocessingGroup" xmlns:wpi="http://schemas.microsoft.com/office/word/2010/wordprocessingInk" xmlns:wne="http://schemas.microsoft.com/office/word/2006/wordml" xmlns:wps="http://schemas.microsoft.com/office/word/2010/wordprocessingShape" mc:Ignorable="w14 w15 w16se w16cid wp14">
   <w:abstractNum w:abstractNumId="0" w15:restartNumberingAfterBreak="0">
     <w:nsid w:val="FFFFFFFB"/>
     <w:multiLevelType w:val="multilevel"/>
@@ -4691,7 +4797,7 @@
 </file>
 
 <file path=word/people.xml><?xml version="1.0" encoding="utf-8"?>
-<w15:people xmlns:wpc="http://schemas.microsoft.com/office/word/2010/wordprocessingCanvas" xmlns:cx="http://schemas.microsoft.com/office/drawing/2014/chartex" xmlns:mc="http://schemas.openxmlformats.org/markup-compatibility/2006" xmlns:o="urn:schemas-microsoft-com:office:office" xmlns:r="http://schemas.openxmlformats.org/officeDocument/2006/relationships" xmlns:m="http://schemas.openxmlformats.org/officeDocument/2006/math" xmlns:v="urn:schemas-microsoft-com:vml" xmlns:wp14="http://schemas.microsoft.com/office/word/2010/wordprocessingDrawing" xmlns:wp="http://schemas.openxmlformats.org/drawingml/2006/wordprocessingDrawing" xmlns:w10="urn:schemas-microsoft-com:office:word" xmlns:w="http://schemas.openxmlformats.org/wordprocessingml/2006/main" xmlns:w14="http://schemas.microsoft.com/office/word/2010/wordml" xmlns:w15="http://schemas.microsoft.com/office/word/2012/wordml" xmlns:w16se="http://schemas.microsoft.com/office/word/2015/wordml/symex" xmlns:wpg="http://schemas.microsoft.com/office/word/2010/wordprocessingGroup" xmlns:wpi="http://schemas.microsoft.com/office/word/2010/wordprocessingInk" xmlns:wne="http://schemas.microsoft.com/office/word/2006/wordml" xmlns:wps="http://schemas.microsoft.com/office/word/2010/wordprocessingShape" mc:Ignorable="w14 w15 w16se wp14">
+<w15:people xmlns:wpc="http://schemas.microsoft.com/office/word/2010/wordprocessingCanvas" xmlns:cx="http://schemas.microsoft.com/office/drawing/2014/chartex" xmlns:cx1="http://schemas.microsoft.com/office/drawing/2015/9/8/chartex" xmlns:cx2="http://schemas.microsoft.com/office/drawing/2015/10/21/chartex" xmlns:cx3="http://schemas.microsoft.com/office/drawing/2016/5/9/chartex" xmlns:cx4="http://schemas.microsoft.com/office/drawing/2016/5/10/chartex" xmlns:cx5="http://schemas.microsoft.com/office/drawing/2016/5/11/chartex" xmlns:cx6="http://schemas.microsoft.com/office/drawing/2016/5/12/chartex" xmlns:cx7="http://schemas.microsoft.com/office/drawing/2016/5/13/chartex" xmlns:cx8="http://schemas.microsoft.com/office/drawing/2016/5/14/chartex" xmlns:mc="http://schemas.openxmlformats.org/markup-compatibility/2006" xmlns:aink="http://schemas.microsoft.com/office/drawing/2016/ink" xmlns:am3d="http://schemas.microsoft.com/office/drawing/2017/model3d" xmlns:o="urn:schemas-microsoft-com:office:office" xmlns:r="http://schemas.openxmlformats.org/officeDocument/2006/relationships" xmlns:m="http://schemas.openxmlformats.org/officeDocument/2006/math" xmlns:v="urn:schemas-microsoft-com:vml" xmlns:wp14="http://schemas.microsoft.com/office/word/2010/wordprocessingDrawing" xmlns:wp="http://schemas.openxmlformats.org/drawingml/2006/wordprocessingDrawing" xmlns:w10="urn:schemas-microsoft-com:office:word" xmlns:w="http://schemas.openxmlformats.org/wordprocessingml/2006/main" xmlns:w14="http://schemas.microsoft.com/office/word/2010/wordml" xmlns:w15="http://schemas.microsoft.com/office/word/2012/wordml" xmlns:w16cid="http://schemas.microsoft.com/office/word/2016/wordml/cid" xmlns:w16se="http://schemas.microsoft.com/office/word/2015/wordml/symex" xmlns:wpg="http://schemas.microsoft.com/office/word/2010/wordprocessingGroup" xmlns:wpi="http://schemas.microsoft.com/office/word/2010/wordprocessingInk" xmlns:wne="http://schemas.microsoft.com/office/word/2006/wordml" xmlns:wps="http://schemas.microsoft.com/office/word/2010/wordprocessingShape" mc:Ignorable="w14 w15 w16se w16cid wp14">
   <w15:person w15:author="Windows User">
     <w15:presenceInfo w15:providerId="Windows Live" w15:userId="8caf40582fcc9612"/>
   </w15:person>
@@ -4699,7 +4805,7 @@
 </file>
 
 <file path=word/styles.xml><?xml version="1.0" encoding="utf-8"?>
-<w:styles xmlns:mc="http://schemas.openxmlformats.org/markup-compatibility/2006" xmlns:r="http://schemas.openxmlformats.org/officeDocument/2006/relationships" xmlns:w="http://schemas.openxmlformats.org/wordprocessingml/2006/main" xmlns:w14="http://schemas.microsoft.com/office/word/2010/wordml" xmlns:w15="http://schemas.microsoft.com/office/word/2012/wordml" xmlns:w16se="http://schemas.microsoft.com/office/word/2015/wordml/symex" mc:Ignorable="w14 w15 w16se">
+<w:styles xmlns:mc="http://schemas.openxmlformats.org/markup-compatibility/2006" xmlns:r="http://schemas.openxmlformats.org/officeDocument/2006/relationships" xmlns:w="http://schemas.openxmlformats.org/wordprocessingml/2006/main" xmlns:w14="http://schemas.microsoft.com/office/word/2010/wordml" xmlns:w15="http://schemas.microsoft.com/office/word/2012/wordml" xmlns:w16cid="http://schemas.microsoft.com/office/word/2016/wordml/cid" xmlns:w16se="http://schemas.microsoft.com/office/word/2015/wordml/symex" mc:Ignorable="w14 w15 w16se w16cid">
   <w:docDefaults>
     <w:rPrDefault>
       <w:rPr>
@@ -4709,7 +4815,7 @@
     </w:rPrDefault>
     <w:pPrDefault/>
   </w:docDefaults>
-  <w:latentStyles w:defLockedState="0" w:defUIPriority="0" w:defSemiHidden="0" w:defUnhideWhenUsed="0" w:defQFormat="0" w:count="371">
+  <w:latentStyles w:defLockedState="0" w:defUIPriority="0" w:defSemiHidden="0" w:defUnhideWhenUsed="0" w:defQFormat="0" w:count="375">
     <w:lsdException w:name="Normal" w:qFormat="1"/>
     <w:lsdException w:name="heading 1" w:uiPriority="9" w:qFormat="1"/>
     <w:lsdException w:name="heading 2" w:qFormat="1"/>
@@ -4809,7 +4915,6 @@
     <w:lsdException w:name="HTML Sample" w:semiHidden="1" w:unhideWhenUsed="1"/>
     <w:lsdException w:name="HTML Typewriter" w:semiHidden="1" w:unhideWhenUsed="1"/>
     <w:lsdException w:name="HTML Variable" w:semiHidden="1" w:unhideWhenUsed="1"/>
-    <w:lsdException w:name="Normal Table" w:semiHidden="1" w:unhideWhenUsed="1"/>
     <w:lsdException w:name="annotation subject" w:semiHidden="1" w:unhideWhenUsed="1"/>
     <w:lsdException w:name="No List" w:semiHidden="1" w:uiPriority="99" w:unhideWhenUsed="1"/>
     <w:lsdException w:name="Outline List 1" w:semiHidden="1" w:unhideWhenUsed="1"/>
@@ -4853,10 +4958,8 @@
     <w:lsdException w:name="Table Elegant" w:semiHidden="1" w:unhideWhenUsed="1"/>
     <w:lsdException w:name="Table Professional" w:semiHidden="1" w:unhideWhenUsed="1"/>
     <w:lsdException w:name="Table Subtle 1" w:semiHidden="1" w:unhideWhenUsed="1"/>
-    <w:lsdException w:name="Table Subtle 2" w:semiHidden="1" w:unhideWhenUsed="1"/>
     <w:lsdException w:name="Table Web 1" w:semiHidden="1" w:unhideWhenUsed="1"/>
     <w:lsdException w:name="Table Web 2" w:semiHidden="1" w:unhideWhenUsed="1"/>
-    <w:lsdException w:name="Table Web 3" w:semiHidden="1" w:unhideWhenUsed="1"/>
     <w:lsdException w:name="Balloon Text" w:semiHidden="1" w:unhideWhenUsed="1"/>
     <w:lsdException w:name="Table Theme" w:semiHidden="1" w:unhideWhenUsed="1"/>
     <w:lsdException w:name="Placeholder Text" w:semiHidden="1" w:uiPriority="99"/>
@@ -5074,6 +5177,10 @@
     <w:lsdException w:name="List Table 5 Dark Accent 6" w:uiPriority="50"/>
     <w:lsdException w:name="List Table 6 Colorful Accent 6" w:uiPriority="51"/>
     <w:lsdException w:name="List Table 7 Colorful Accent 6" w:uiPriority="52"/>
+    <w:lsdException w:name="Mention" w:semiHidden="1" w:uiPriority="99" w:unhideWhenUsed="1"/>
+    <w:lsdException w:name="Smart Hyperlink" w:semiHidden="1" w:uiPriority="99" w:unhideWhenUsed="1"/>
+    <w:lsdException w:name="Hashtag" w:semiHidden="1" w:uiPriority="99" w:unhideWhenUsed="1"/>
+    <w:lsdException w:name="Unresolved Mention" w:semiHidden="1" w:uiPriority="99" w:unhideWhenUsed="1"/>
   </w:latentStyles>
   <w:style w:type="paragraph" w:default="1" w:styleId="Normal">
     <w:name w:val="Normal"/>
@@ -6491,8 +6598,8 @@
       <w:sz w:val="32"/>
     </w:rPr>
   </w:style>
-  <w:style w:type="character" w:customStyle="1" w:styleId="UnresolvedMention">
-    <w:name w:val="Unresolved Mention"/>
+  <w:style w:type="character" w:customStyle="1" w:styleId="UnresolvedMention2">
+    <w:name w:val="Unresolved Mention2"/>
     <w:basedOn w:val="DefaultParagraphFont"/>
     <w:uiPriority w:val="99"/>
     <w:semiHidden/>
@@ -6887,7 +6994,7 @@
 </file>
 
 <file path=customXml/itemProps1.xml><?xml version="1.0" encoding="utf-8"?>
-<ds:datastoreItem xmlns:ds="http://schemas.openxmlformats.org/officeDocument/2006/customXml" ds:itemID="{4F2209B3-B909-49FC-A3B8-8C5C2E23227F}">
+<ds:datastoreItem xmlns:ds="http://schemas.openxmlformats.org/officeDocument/2006/customXml" ds:itemID="{EAE05127-E3AE-4DB6-9E1F-BA3533CA9705}">
   <ds:schemaRefs>
     <ds:schemaRef ds:uri="http://schemas.openxmlformats.org/officeDocument/2006/bibliography"/>
   </ds:schemaRefs>

</xml_diff>